<commit_message>
Completed the Shots queries and fixed the DeleteEmployee query
</commit_message>
<xml_diff>
--- a/HumaneSocietyUserStories.docx
+++ b/HumaneSocietyUserStories.docx
@@ -61,6 +61,7 @@
         </w:rPr>
         <w:t>*HINT: </w:t>
       </w:r>
+      <w:proofErr w:type="gramStart"/>
       <w:r>
         <w:rPr>
           <w:rStyle w:val="advancedproofingissue"/>
@@ -73,6 +74,7 @@
         </w:rPr>
         <w:t>Look into</w:t>
       </w:r>
+      <w:proofErr w:type="gramEnd"/>
       <w:r>
         <w:rPr>
           <w:rStyle w:val="normaltextrun"/>
@@ -85,6 +87,7 @@
         </w:rPr>
         <w:t> </w:t>
       </w:r>
+      <w:proofErr w:type="spellStart"/>
       <w:r>
         <w:rPr>
           <w:rStyle w:val="spellingerror"/>
@@ -97,6 +100,7 @@
         </w:rPr>
         <w:t>LINQtoSQL</w:t>
       </w:r>
+      <w:proofErr w:type="spellEnd"/>
       <w:r>
         <w:rPr>
           <w:rStyle w:val="normaltextrun"/>
@@ -232,7 +236,17 @@
           <w:sz w:val="22"/>
           <w:szCs w:val="22"/>
         </w:rPr>
-        <w:t>‘HumaneSociety_DBCreation</w:t>
+        <w:t>‘</w:t>
+      </w:r>
+      <w:proofErr w:type="spellStart"/>
+      <w:r>
+        <w:rPr>
+          <w:rStyle w:val="normaltextrun"/>
+          <w:rFonts w:ascii="Calibri" w:hAnsi="Calibri" w:cs="Calibri"/>
+          <w:sz w:val="22"/>
+          <w:szCs w:val="22"/>
+        </w:rPr>
+        <w:t>HumaneSociety_DBCreation</w:t>
       </w:r>
       <w:r>
         <w:rPr>
@@ -252,6 +266,7 @@
         </w:rPr>
         <w:t>sql</w:t>
       </w:r>
+      <w:proofErr w:type="spellEnd"/>
       <w:r>
         <w:rPr>
           <w:rStyle w:val="spellingerror"/>
@@ -321,7 +336,47 @@
           <w:sz w:val="22"/>
           <w:szCs w:val="22"/>
         </w:rPr>
-        <w:t>The ‘Query.cs’ file contains many methods that currently throw the ‘NotImplementedException’. The primary goal of this project is to implement these functions. Be sure to create separate, private functions when necessary so that no single function is too large or directly responsible for too many things. While you shouldn’t need to alter any of the starter code, it is imperative to read through it to get a general understanding of how the application is meant to function, and how the methods you implement are going to be used.</w:t>
+        <w:t>The ‘</w:t>
+      </w:r>
+      <w:proofErr w:type="spellStart"/>
+      <w:r>
+        <w:rPr>
+          <w:rStyle w:val="eop"/>
+          <w:rFonts w:ascii="Calibri" w:hAnsi="Calibri" w:cs="Calibri"/>
+          <w:sz w:val="22"/>
+          <w:szCs w:val="22"/>
+        </w:rPr>
+        <w:t>Query.cs</w:t>
+      </w:r>
+      <w:proofErr w:type="spellEnd"/>
+      <w:r>
+        <w:rPr>
+          <w:rStyle w:val="eop"/>
+          <w:rFonts w:ascii="Calibri" w:hAnsi="Calibri" w:cs="Calibri"/>
+          <w:sz w:val="22"/>
+          <w:szCs w:val="22"/>
+        </w:rPr>
+        <w:t>’ file contains many methods that currently throw the ‘</w:t>
+      </w:r>
+      <w:proofErr w:type="spellStart"/>
+      <w:r>
+        <w:rPr>
+          <w:rStyle w:val="eop"/>
+          <w:rFonts w:ascii="Calibri" w:hAnsi="Calibri" w:cs="Calibri"/>
+          <w:sz w:val="22"/>
+          <w:szCs w:val="22"/>
+        </w:rPr>
+        <w:t>NotImplementedException</w:t>
+      </w:r>
+      <w:proofErr w:type="spellEnd"/>
+      <w:r>
+        <w:rPr>
+          <w:rStyle w:val="eop"/>
+          <w:rFonts w:ascii="Calibri" w:hAnsi="Calibri" w:cs="Calibri"/>
+          <w:sz w:val="22"/>
+          <w:szCs w:val="22"/>
+        </w:rPr>
+        <w:t>’. The primary goal of this project is to implement these functions. Be sure to create separate, private functions when necessary so that no single function is too large or directly responsible for too many things. While you shouldn’t need to alter any of the starter code, it is imperative to read through it to get a general understanding of how the application is meant to function, and how the methods you implement are going to be used.</w:t>
       </w:r>
     </w:p>
     <w:p>
@@ -357,6 +412,7 @@
         </w:rPr>
         <w:t>***category is the equivalent of an animal’s “species” (i.e. dog, cat, </w:t>
       </w:r>
+      <w:proofErr w:type="spellStart"/>
       <w:r>
         <w:rPr>
           <w:rStyle w:val="spellingerror"/>
@@ -366,6 +422,7 @@
         </w:rPr>
         <w:t>etc</w:t>
       </w:r>
+      <w:proofErr w:type="spellEnd"/>
       <w:r>
         <w:rPr>
           <w:rStyle w:val="normaltextrun"/>
@@ -496,6 +553,7 @@
         </w:rPr>
         <w:t>by writing queries using SQL Server Management Studio. I will save these queries to a .</w:t>
       </w:r>
+      <w:proofErr w:type="spellStart"/>
       <w:r>
         <w:rPr>
           <w:rStyle w:val="spellingerror"/>
@@ -505,6 +563,7 @@
         </w:rPr>
         <w:t>sql</w:t>
       </w:r>
+      <w:proofErr w:type="spellEnd"/>
       <w:r>
         <w:rPr>
           <w:rStyle w:val="normaltextrun"/>
@@ -566,7 +625,27 @@
           <w:sz w:val="22"/>
           <w:szCs w:val="22"/>
         </w:rPr>
-        <w:t> As a developer, I want to use LINQ extension methods and/or LINQ query operators where ever applicable in my application.</w:t>
+        <w:t xml:space="preserve"> As a developer, I want to use LINQ extension methods and/or LINQ query operators </w:t>
+      </w:r>
+      <w:proofErr w:type="gramStart"/>
+      <w:r>
+        <w:rPr>
+          <w:rStyle w:val="normaltextrun"/>
+          <w:rFonts w:ascii="Calibri" w:hAnsi="Calibri" w:cs="Calibri"/>
+          <w:sz w:val="22"/>
+          <w:szCs w:val="22"/>
+        </w:rPr>
+        <w:t>where ever</w:t>
+      </w:r>
+      <w:proofErr w:type="gramEnd"/>
+      <w:r>
+        <w:rPr>
+          <w:rStyle w:val="normaltextrun"/>
+          <w:rFonts w:ascii="Calibri" w:hAnsi="Calibri" w:cs="Calibri"/>
+          <w:sz w:val="22"/>
+          <w:szCs w:val="22"/>
+        </w:rPr>
+        <w:t xml:space="preserve"> applicable in my application.</w:t>
       </w:r>
       <w:r>
         <w:rPr>
@@ -611,6 +690,7 @@
           <w:bCs/>
           <w:sz w:val="22"/>
           <w:szCs w:val="22"/>
+          <w:highlight w:val="yellow"/>
         </w:rPr>
         <w:t>(</w:t>
       </w:r>
@@ -622,6 +702,7 @@
           <w:bCs/>
           <w:sz w:val="22"/>
           <w:szCs w:val="22"/>
+          <w:highlight w:val="yellow"/>
         </w:rPr>
         <w:t>10</w:t>
       </w:r>
@@ -633,6 +714,7 @@
           <w:bCs/>
           <w:sz w:val="22"/>
           <w:szCs w:val="22"/>
+          <w:highlight w:val="yellow"/>
         </w:rPr>
         <w:t> points)</w:t>
       </w:r>
@@ -642,6 +724,7 @@
           <w:rFonts w:ascii="Calibri" w:hAnsi="Calibri" w:cs="Calibri"/>
           <w:sz w:val="22"/>
           <w:szCs w:val="22"/>
+          <w:highlight w:val="yellow"/>
         </w:rPr>
         <w:t> As a developer, I want to</w:t>
       </w:r>
@@ -651,6 +734,7 @@
           <w:rFonts w:ascii="Calibri" w:hAnsi="Calibri" w:cs="Calibri"/>
           <w:sz w:val="22"/>
           <w:szCs w:val="22"/>
+          <w:highlight w:val="yellow"/>
         </w:rPr>
         <w:t xml:space="preserve"> </w:t>
       </w:r>
@@ -660,8 +744,31 @@
           <w:rFonts w:ascii="Calibri" w:hAnsi="Calibri" w:cs="Calibri"/>
           <w:sz w:val="22"/>
           <w:szCs w:val="22"/>
-        </w:rPr>
-        <w:t>implement the Query.RunEmployeeQueries() method so that any CRUD operation can be applied to an employee.</w:t>
+          <w:highlight w:val="yellow"/>
+        </w:rPr>
+        <w:t xml:space="preserve">implement the </w:t>
+      </w:r>
+      <w:proofErr w:type="spellStart"/>
+      <w:r>
+        <w:rPr>
+          <w:rStyle w:val="normaltextrun"/>
+          <w:rFonts w:ascii="Calibri" w:hAnsi="Calibri" w:cs="Calibri"/>
+          <w:sz w:val="22"/>
+          <w:szCs w:val="22"/>
+          <w:highlight w:val="yellow"/>
+        </w:rPr>
+        <w:t>Query.RunEmployeeQueries</w:t>
+      </w:r>
+      <w:proofErr w:type="spellEnd"/>
+      <w:r>
+        <w:rPr>
+          <w:rStyle w:val="normaltextrun"/>
+          <w:rFonts w:ascii="Calibri" w:hAnsi="Calibri" w:cs="Calibri"/>
+          <w:sz w:val="22"/>
+          <w:szCs w:val="22"/>
+          <w:highlight w:val="yellow"/>
+        </w:rPr>
+        <w:t>() method so that any CRUD operation can be applied to an employee.</w:t>
       </w:r>
     </w:p>
     <w:p>
@@ -762,16 +869,18 @@
         <w:rPr>
           <w:rStyle w:val="normaltextrun"/>
           <w:rFonts w:ascii="Calibri" w:hAnsi="Calibri" w:cs="Calibri"/>
-          <w:sz w:val="22"/>
-          <w:szCs w:val="22"/>
-        </w:rPr>
-      </w:pPr>
-      <w:r>
-        <w:rPr>
-          <w:rStyle w:val="normaltextrun"/>
-          <w:rFonts w:ascii="Calibri" w:hAnsi="Calibri" w:cs="Calibri"/>
-          <w:b/>
-          <w:bCs/>
+          <w:strike/>
+          <w:sz w:val="22"/>
+          <w:szCs w:val="22"/>
+        </w:rPr>
+      </w:pPr>
+      <w:r>
+        <w:rPr>
+          <w:rStyle w:val="normaltextrun"/>
+          <w:rFonts w:ascii="Calibri" w:hAnsi="Calibri" w:cs="Calibri"/>
+          <w:b/>
+          <w:bCs/>
+          <w:strike/>
           <w:sz w:val="22"/>
           <w:szCs w:val="22"/>
         </w:rPr>
@@ -783,6 +892,7 @@
           <w:rFonts w:ascii="Calibri" w:hAnsi="Calibri" w:cs="Calibri"/>
           <w:b/>
           <w:bCs/>
+          <w:strike/>
           <w:sz w:val="22"/>
           <w:szCs w:val="22"/>
         </w:rPr>
@@ -794,6 +904,7 @@
           <w:rFonts w:ascii="Calibri" w:hAnsi="Calibri" w:cs="Calibri"/>
           <w:b/>
           <w:bCs/>
+          <w:strike/>
           <w:sz w:val="22"/>
           <w:szCs w:val="22"/>
         </w:rPr>
@@ -803,10 +914,55 @@
         <w:rPr>
           <w:rStyle w:val="normaltextrun"/>
           <w:rFonts w:ascii="Calibri" w:hAnsi="Calibri" w:cs="Calibri"/>
-          <w:sz w:val="22"/>
-          <w:szCs w:val="22"/>
-        </w:rPr>
-        <w:t> As a developer, I want to implement the Query.SearchForAnimalByMultipleTraits() method to return a list of animals that fit every criteria passed to me.</w:t>
+          <w:strike/>
+          <w:sz w:val="22"/>
+          <w:szCs w:val="22"/>
+        </w:rPr>
+        <w:t xml:space="preserve"> As a developer, I want to implement the </w:t>
+      </w:r>
+      <w:proofErr w:type="spellStart"/>
+      <w:r>
+        <w:rPr>
+          <w:rStyle w:val="normaltextrun"/>
+          <w:rFonts w:ascii="Calibri" w:hAnsi="Calibri" w:cs="Calibri"/>
+          <w:strike/>
+          <w:sz w:val="22"/>
+          <w:szCs w:val="22"/>
+        </w:rPr>
+        <w:t>Query.SearchForAnimalByMultipleTraits</w:t>
+      </w:r>
+      <w:proofErr w:type="spellEnd"/>
+      <w:r>
+        <w:rPr>
+          <w:rStyle w:val="normaltextrun"/>
+          <w:rFonts w:ascii="Calibri" w:hAnsi="Calibri" w:cs="Calibri"/>
+          <w:strike/>
+          <w:sz w:val="22"/>
+          <w:szCs w:val="22"/>
+        </w:rPr>
+        <w:t xml:space="preserve">() method to return a list of animals that fit every </w:t>
+      </w:r>
+      <w:proofErr w:type="gramStart"/>
+      <w:r>
+        <w:rPr>
+          <w:rStyle w:val="normaltextrun"/>
+          <w:rFonts w:ascii="Calibri" w:hAnsi="Calibri" w:cs="Calibri"/>
+          <w:strike/>
+          <w:sz w:val="22"/>
+          <w:szCs w:val="22"/>
+        </w:rPr>
+        <w:t>criteria</w:t>
+      </w:r>
+      <w:proofErr w:type="gramEnd"/>
+      <w:r>
+        <w:rPr>
+          <w:rStyle w:val="normaltextrun"/>
+          <w:rFonts w:ascii="Calibri" w:hAnsi="Calibri" w:cs="Calibri"/>
+          <w:strike/>
+          <w:sz w:val="22"/>
+          <w:szCs w:val="22"/>
+        </w:rPr>
+        <w:t xml:space="preserve"> passed to me.</w:t>
       </w:r>
     </w:p>
     <w:p>
@@ -874,7 +1030,67 @@
           <w:sz w:val="22"/>
           <w:szCs w:val="22"/>
         </w:rPr>
-        <w:t> As a developer, I want to implement the various methods in the Query class that deal with animal-related things. Query.GetCategoryId(), Query.GetRoom(), and Query.GetDietPlanId().</w:t>
+        <w:t xml:space="preserve"> As a developer, I want to implement the various methods in the Query class that deal with animal-related things. </w:t>
+      </w:r>
+      <w:proofErr w:type="spellStart"/>
+      <w:r>
+        <w:rPr>
+          <w:rStyle w:val="normaltextrun"/>
+          <w:rFonts w:ascii="Calibri" w:hAnsi="Calibri" w:cs="Calibri"/>
+          <w:sz w:val="22"/>
+          <w:szCs w:val="22"/>
+        </w:rPr>
+        <w:t>Query.GetCategoryId</w:t>
+      </w:r>
+      <w:proofErr w:type="spellEnd"/>
+      <w:r>
+        <w:rPr>
+          <w:rStyle w:val="normaltextrun"/>
+          <w:rFonts w:ascii="Calibri" w:hAnsi="Calibri" w:cs="Calibri"/>
+          <w:sz w:val="22"/>
+          <w:szCs w:val="22"/>
+        </w:rPr>
+        <w:t xml:space="preserve">(), </w:t>
+      </w:r>
+      <w:proofErr w:type="spellStart"/>
+      <w:r>
+        <w:rPr>
+          <w:rStyle w:val="normaltextrun"/>
+          <w:rFonts w:ascii="Calibri" w:hAnsi="Calibri" w:cs="Calibri"/>
+          <w:sz w:val="22"/>
+          <w:szCs w:val="22"/>
+        </w:rPr>
+        <w:t>Query.GetRoom</w:t>
+      </w:r>
+      <w:proofErr w:type="spellEnd"/>
+      <w:r>
+        <w:rPr>
+          <w:rStyle w:val="normaltextrun"/>
+          <w:rFonts w:ascii="Calibri" w:hAnsi="Calibri" w:cs="Calibri"/>
+          <w:sz w:val="22"/>
+          <w:szCs w:val="22"/>
+        </w:rPr>
+        <w:t xml:space="preserve">(), and </w:t>
+      </w:r>
+      <w:proofErr w:type="spellStart"/>
+      <w:r>
+        <w:rPr>
+          <w:rStyle w:val="normaltextrun"/>
+          <w:rFonts w:ascii="Calibri" w:hAnsi="Calibri" w:cs="Calibri"/>
+          <w:sz w:val="22"/>
+          <w:szCs w:val="22"/>
+        </w:rPr>
+        <w:t>Query.GetDietPlanId</w:t>
+      </w:r>
+      <w:proofErr w:type="spellEnd"/>
+      <w:r>
+        <w:rPr>
+          <w:rStyle w:val="normaltextrun"/>
+          <w:rFonts w:ascii="Calibri" w:hAnsi="Calibri" w:cs="Calibri"/>
+          <w:sz w:val="22"/>
+          <w:szCs w:val="22"/>
+        </w:rPr>
+        <w:t>().</w:t>
       </w:r>
     </w:p>
     <w:p>
@@ -944,73 +1160,64 @@
         </w:rPr>
         <w:t> As a developer, I want to implement the various methods in the Query class that pertain to Adoptions.</w:t>
       </w:r>
-    </w:p>
-    <w:p>
-      <w:pPr>
-        <w:pStyle w:val="paragraph"/>
-        <w:spacing w:before="0" w:beforeAutospacing="0" w:after="0" w:afterAutospacing="0"/>
-        <w:textAlignment w:val="baseline"/>
-        <w:rPr>
-          <w:rStyle w:val="normaltextrun"/>
-          <w:rFonts w:ascii="Calibri" w:hAnsi="Calibri" w:cs="Calibri"/>
-          <w:sz w:val="22"/>
-          <w:szCs w:val="22"/>
-        </w:rPr>
-      </w:pPr>
-    </w:p>
-    <w:p>
-      <w:pPr>
-        <w:pStyle w:val="paragraph"/>
-        <w:spacing w:before="0" w:beforeAutospacing="0" w:after="0" w:afterAutospacing="0"/>
-        <w:textAlignment w:val="baseline"/>
-        <w:rPr>
-          <w:rStyle w:val="eop"/>
-          <w:rFonts w:ascii="Calibri" w:hAnsi="Calibri" w:cs="Calibri"/>
-          <w:sz w:val="22"/>
-          <w:szCs w:val="22"/>
-        </w:rPr>
-      </w:pPr>
-      <w:r>
-        <w:rPr>
-          <w:rStyle w:val="normaltextrun"/>
-          <w:rFonts w:ascii="Calibri" w:hAnsi="Calibri" w:cs="Calibri"/>
-          <w:b/>
-          <w:bCs/>
-          <w:sz w:val="22"/>
-          <w:szCs w:val="22"/>
-        </w:rPr>
-        <w:t>(</w:t>
-      </w:r>
-      <w:r>
-        <w:rPr>
-          <w:rStyle w:val="normaltextrun"/>
-          <w:rFonts w:ascii="Calibri" w:hAnsi="Calibri" w:cs="Calibri"/>
-          <w:b/>
-          <w:bCs/>
-          <w:sz w:val="22"/>
-          <w:szCs w:val="22"/>
-        </w:rPr>
-        <w:t>10</w:t>
-      </w:r>
-      <w:r>
-        <w:rPr>
-          <w:rStyle w:val="normaltextrun"/>
-          <w:rFonts w:ascii="Calibri" w:hAnsi="Calibri" w:cs="Calibri"/>
-          <w:b/>
-          <w:bCs/>
-          <w:sz w:val="22"/>
-          <w:szCs w:val="22"/>
-        </w:rPr>
-        <w:t> points)</w:t>
-      </w:r>
-      <w:r>
-        <w:rPr>
-          <w:rStyle w:val="normaltextrun"/>
-          <w:rFonts w:ascii="Calibri" w:hAnsi="Calibri" w:cs="Calibri"/>
-          <w:sz w:val="22"/>
-          <w:szCs w:val="22"/>
+      <w:bookmarkStart w:id="0" w:name="_GoBack"/>
+      <w:bookmarkEnd w:id="0"/>
+    </w:p>
+    <w:p>
+      <w:pPr>
+        <w:pStyle w:val="paragraph"/>
+        <w:spacing w:before="0" w:beforeAutospacing="0" w:after="0" w:afterAutospacing="0"/>
+        <w:textAlignment w:val="baseline"/>
+        <w:rPr>
+          <w:rStyle w:val="normaltextrun"/>
+          <w:rFonts w:ascii="Calibri" w:hAnsi="Calibri" w:cs="Calibri"/>
+          <w:sz w:val="22"/>
+          <w:szCs w:val="22"/>
+        </w:rPr>
+      </w:pPr>
+    </w:p>
+    <w:p>
+      <w:pPr>
+        <w:pStyle w:val="paragraph"/>
+        <w:spacing w:before="0" w:beforeAutospacing="0" w:after="0" w:afterAutospacing="0"/>
+        <w:textAlignment w:val="baseline"/>
+        <w:rPr>
+          <w:rStyle w:val="eop"/>
+          <w:rFonts w:ascii="Calibri" w:hAnsi="Calibri" w:cs="Calibri"/>
+          <w:sz w:val="22"/>
+          <w:szCs w:val="22"/>
+        </w:rPr>
+      </w:pPr>
+      <w:r>
+        <w:rPr>
+          <w:rStyle w:val="normaltextrun"/>
+          <w:rFonts w:ascii="Calibri" w:hAnsi="Calibri" w:cs="Calibri"/>
+          <w:b/>
+          <w:bCs/>
+          <w:sz w:val="22"/>
+          <w:szCs w:val="22"/>
+          <w:highlight w:val="yellow"/>
+        </w:rPr>
+        <w:t>(10 points)</w:t>
+      </w:r>
+      <w:r>
+        <w:rPr>
+          <w:rStyle w:val="normaltextrun"/>
+          <w:rFonts w:ascii="Calibri" w:hAnsi="Calibri" w:cs="Calibri"/>
+          <w:sz w:val="22"/>
+          <w:szCs w:val="22"/>
+          <w:highlight w:val="yellow"/>
         </w:rPr>
         <w:t> As a developer, I want to implement the various methods in the Query class that pertain to Shots.</w:t>
+      </w:r>
+      <w:r>
+        <w:rPr>
+          <w:rStyle w:val="normaltextrun"/>
+          <w:rFonts w:ascii="Calibri" w:hAnsi="Calibri" w:cs="Calibri"/>
+          <w:sz w:val="22"/>
+          <w:szCs w:val="22"/>
+        </w:rPr>
+        <w:t xml:space="preserve"> ***</w:t>
       </w:r>
     </w:p>
     <w:p>
@@ -1216,8 +1423,6 @@
         </w:rPr>
         <w:t>use that data to add the animals from the CSV file to the database.</w:t>
       </w:r>
-      <w:bookmarkStart w:id="0" w:name="_GoBack"/>
-      <w:bookmarkEnd w:id="0"/>
     </w:p>
     <w:sectPr>
       <w:pgSz w:w="12240" w:h="15840"/>

</xml_diff>

<commit_message>
Completed the GetRoom query
</commit_message>
<xml_diff>
--- a/HumaneSocietyUserStories.docx
+++ b/HumaneSocietyUserStories.docx
@@ -792,16 +792,18 @@
         <w:rPr>
           <w:rStyle w:val="normaltextrun"/>
           <w:rFonts w:ascii="Calibri" w:hAnsi="Calibri" w:cs="Calibri"/>
-          <w:sz w:val="22"/>
-          <w:szCs w:val="22"/>
-        </w:rPr>
-      </w:pPr>
-      <w:r>
-        <w:rPr>
-          <w:rStyle w:val="normaltextrun"/>
-          <w:rFonts w:ascii="Calibri" w:hAnsi="Calibri" w:cs="Calibri"/>
-          <w:b/>
-          <w:bCs/>
+          <w:strike/>
+          <w:sz w:val="22"/>
+          <w:szCs w:val="22"/>
+        </w:rPr>
+      </w:pPr>
+      <w:r>
+        <w:rPr>
+          <w:rStyle w:val="normaltextrun"/>
+          <w:rFonts w:ascii="Calibri" w:hAnsi="Calibri" w:cs="Calibri"/>
+          <w:b/>
+          <w:bCs/>
+          <w:strike/>
           <w:sz w:val="22"/>
           <w:szCs w:val="22"/>
         </w:rPr>
@@ -813,6 +815,7 @@
           <w:rFonts w:ascii="Calibri" w:hAnsi="Calibri" w:cs="Calibri"/>
           <w:b/>
           <w:bCs/>
+          <w:strike/>
           <w:sz w:val="22"/>
           <w:szCs w:val="22"/>
         </w:rPr>
@@ -824,6 +827,7 @@
           <w:rFonts w:ascii="Calibri" w:hAnsi="Calibri" w:cs="Calibri"/>
           <w:b/>
           <w:bCs/>
+          <w:strike/>
           <w:sz w:val="22"/>
           <w:szCs w:val="22"/>
         </w:rPr>
@@ -833,6 +837,7 @@
         <w:rPr>
           <w:rStyle w:val="normaltextrun"/>
           <w:rFonts w:ascii="Calibri" w:hAnsi="Calibri" w:cs="Calibri"/>
+          <w:strike/>
           <w:sz w:val="22"/>
           <w:szCs w:val="22"/>
         </w:rPr>
@@ -842,6 +847,7 @@
         <w:rPr>
           <w:rStyle w:val="normaltextrun"/>
           <w:rFonts w:ascii="Calibri" w:hAnsi="Calibri" w:cs="Calibri"/>
+          <w:strike/>
           <w:sz w:val="22"/>
           <w:szCs w:val="22"/>
         </w:rPr>
@@ -1030,13 +1036,24 @@
           <w:sz w:val="22"/>
           <w:szCs w:val="22"/>
         </w:rPr>
-        <w:t xml:space="preserve"> As a developer, I want to implement the various methods in the Query class that deal with animal-related things. </w:t>
+        <w:t> As a developer, I want to implement the various methods in the Query class that deal with animal-related things</w:t>
+      </w:r>
+      <w:r>
+        <w:rPr>
+          <w:rStyle w:val="normaltextrun"/>
+          <w:rFonts w:ascii="Calibri" w:hAnsi="Calibri" w:cs="Calibri"/>
+          <w:strike/>
+          <w:sz w:val="22"/>
+          <w:szCs w:val="22"/>
+        </w:rPr>
+        <w:t xml:space="preserve">. </w:t>
       </w:r>
       <w:proofErr w:type="spellStart"/>
       <w:r>
         <w:rPr>
           <w:rStyle w:val="normaltextrun"/>
           <w:rFonts w:ascii="Calibri" w:hAnsi="Calibri" w:cs="Calibri"/>
+          <w:strike/>
           <w:sz w:val="22"/>
           <w:szCs w:val="22"/>
         </w:rPr>
@@ -1047,10 +1064,20 @@
         <w:rPr>
           <w:rStyle w:val="normaltextrun"/>
           <w:rFonts w:ascii="Calibri" w:hAnsi="Calibri" w:cs="Calibri"/>
-          <w:sz w:val="22"/>
-          <w:szCs w:val="22"/>
-        </w:rPr>
-        <w:t xml:space="preserve">(), </w:t>
+          <w:strike/>
+          <w:sz w:val="22"/>
+          <w:szCs w:val="22"/>
+        </w:rPr>
+        <w:t>(),</w:t>
+      </w:r>
+      <w:r>
+        <w:rPr>
+          <w:rStyle w:val="normaltextrun"/>
+          <w:rFonts w:ascii="Calibri" w:hAnsi="Calibri" w:cs="Calibri"/>
+          <w:sz w:val="22"/>
+          <w:szCs w:val="22"/>
+        </w:rPr>
+        <w:t xml:space="preserve"> </w:t>
       </w:r>
       <w:proofErr w:type="spellStart"/>
       <w:r>
@@ -1077,6 +1104,7 @@
         <w:rPr>
           <w:rStyle w:val="normaltextrun"/>
           <w:rFonts w:ascii="Calibri" w:hAnsi="Calibri" w:cs="Calibri"/>
+          <w:strike/>
           <w:sz w:val="22"/>
           <w:szCs w:val="22"/>
         </w:rPr>
@@ -1087,6 +1115,7 @@
         <w:rPr>
           <w:rStyle w:val="normaltextrun"/>
           <w:rFonts w:ascii="Calibri" w:hAnsi="Calibri" w:cs="Calibri"/>
+          <w:strike/>
           <w:sz w:val="22"/>
           <w:szCs w:val="22"/>
         </w:rPr>
@@ -1160,22 +1189,22 @@
         </w:rPr>
         <w:t> As a developer, I want to implement the various methods in the Query class that pertain to Adoptions.</w:t>
       </w:r>
+    </w:p>
+    <w:p>
+      <w:pPr>
+        <w:pStyle w:val="paragraph"/>
+        <w:spacing w:before="0" w:beforeAutospacing="0" w:after="0" w:afterAutospacing="0"/>
+        <w:textAlignment w:val="baseline"/>
+        <w:rPr>
+          <w:rStyle w:val="normaltextrun"/>
+          <w:rFonts w:ascii="Calibri" w:hAnsi="Calibri" w:cs="Calibri"/>
+          <w:sz w:val="22"/>
+          <w:szCs w:val="22"/>
+        </w:rPr>
+      </w:pPr>
       <w:bookmarkStart w:id="0" w:name="_GoBack"/>
-      <w:bookmarkEnd w:id="0"/>
-    </w:p>
-    <w:p>
-      <w:pPr>
-        <w:pStyle w:val="paragraph"/>
-        <w:spacing w:before="0" w:beforeAutospacing="0" w:after="0" w:afterAutospacing="0"/>
-        <w:textAlignment w:val="baseline"/>
-        <w:rPr>
-          <w:rStyle w:val="normaltextrun"/>
-          <w:rFonts w:ascii="Calibri" w:hAnsi="Calibri" w:cs="Calibri"/>
-          <w:sz w:val="22"/>
-          <w:szCs w:val="22"/>
-        </w:rPr>
-      </w:pPr>
-    </w:p>
+    </w:p>
+    <w:bookmarkEnd w:id="0"/>
     <w:p>
       <w:pPr>
         <w:pStyle w:val="paragraph"/>

</xml_diff>